<commit_message>
Proyecto 2 - Comentarios donee
</commit_message>
<xml_diff>
--- a/Proyecto2/Entregables_P2.docx
+++ b/Proyecto2/Entregables_P2.docx
@@ -34,53 +34,29 @@
       <w:pPr>
         <w:rPr>
           <w:rFonts w:ascii="Arial" w:hAnsi="Arial" w:cs="Arial"/>
-          <w:b/>
-          <w:bCs/>
-        </w:rPr>
-      </w:pPr>
-      <w:proofErr w:type="gramStart"/>
-      <w:r>
-        <w:rPr>
-          <w:rFonts w:ascii="Arial" w:hAnsi="Arial" w:cs="Arial"/>
-          <w:b/>
-          <w:bCs/>
-        </w:rPr>
-        <w:t>Link</w:t>
-      </w:r>
-      <w:proofErr w:type="gramEnd"/>
-      <w:r>
-        <w:rPr>
-          <w:rFonts w:ascii="Arial" w:hAnsi="Arial" w:cs="Arial"/>
-          <w:b/>
-          <w:bCs/>
-        </w:rPr>
-        <w:t xml:space="preserve"> del repositorio en </w:t>
-      </w:r>
-      <w:proofErr w:type="spellStart"/>
-      <w:r>
-        <w:rPr>
-          <w:rFonts w:ascii="Arial" w:hAnsi="Arial" w:cs="Arial"/>
-          <w:b/>
-          <w:bCs/>
-        </w:rPr>
-        <w:t>Github</w:t>
-      </w:r>
-      <w:proofErr w:type="spellEnd"/>
-      <w:r>
-        <w:rPr>
-          <w:rFonts w:ascii="Arial" w:hAnsi="Arial" w:cs="Arial"/>
-          <w:b/>
-          <w:bCs/>
-        </w:rPr>
-        <w:t xml:space="preserve">: </w:t>
-      </w:r>
-      <w:hyperlink r:id="rId7" w:history="1">
+        </w:rPr>
+      </w:pPr>
+      <w:r>
+        <w:rPr>
+          <w:rFonts w:ascii="Arial" w:hAnsi="Arial" w:cs="Arial"/>
+          <w:b/>
+          <w:bCs/>
+        </w:rPr>
+        <w:t>Repositorio</w:t>
+      </w:r>
+      <w:r>
+        <w:rPr>
+          <w:rFonts w:ascii="Arial" w:hAnsi="Arial" w:cs="Arial"/>
+          <w:b/>
+          <w:bCs/>
+        </w:rPr>
+        <w:t xml:space="preserve"> en Github: </w:t>
+      </w:r>
+      <w:hyperlink r:id="rId8" w:history="1">
         <w:r>
           <w:rPr>
             <w:rStyle w:val="Hipervnculo"/>
             <w:rFonts w:ascii="Arial" w:hAnsi="Arial" w:cs="Arial"/>
-            <w:b/>
-            <w:bCs/>
           </w:rPr>
           <w:t>https://github.com/alf19185/Digital-2</w:t>
         </w:r>
@@ -94,34 +70,21 @@
           <w:bCs/>
         </w:rPr>
       </w:pPr>
-      <w:proofErr w:type="gramStart"/>
-      <w:r>
-        <w:rPr>
-          <w:rFonts w:ascii="Arial" w:hAnsi="Arial" w:cs="Arial"/>
-          <w:b/>
-          <w:bCs/>
-        </w:rPr>
-        <w:t>Link</w:t>
-      </w:r>
-      <w:proofErr w:type="gramEnd"/>
-      <w:r>
-        <w:rPr>
-          <w:rFonts w:ascii="Arial" w:hAnsi="Arial" w:cs="Arial"/>
-          <w:b/>
-          <w:bCs/>
-        </w:rPr>
-        <w:t xml:space="preserve"> del video de </w:t>
-      </w:r>
-      <w:proofErr w:type="spellStart"/>
-      <w:r>
-        <w:rPr>
-          <w:rFonts w:ascii="Arial" w:hAnsi="Arial" w:cs="Arial"/>
-          <w:b/>
-          <w:bCs/>
-        </w:rPr>
-        <w:t>Youtube</w:t>
-      </w:r>
-      <w:proofErr w:type="spellEnd"/>
+    </w:p>
+    <w:p>
+      <w:pPr>
+        <w:rPr>
+          <w:rFonts w:ascii="Arial" w:hAnsi="Arial" w:cs="Arial"/>
+        </w:rPr>
+      </w:pPr>
+      <w:r>
+        <w:rPr>
+          <w:rFonts w:ascii="Arial" w:hAnsi="Arial" w:cs="Arial"/>
+          <w:b/>
+          <w:bCs/>
+        </w:rPr>
+        <w:t>Video del funcionamiento</w:t>
+      </w:r>
       <w:r>
         <w:rPr>
           <w:rFonts w:ascii="Arial" w:hAnsi="Arial" w:cs="Arial"/>
@@ -130,13 +93,67 @@
         </w:rPr>
         <w:t>:</w:t>
       </w:r>
-    </w:p>
-    <w:p>
-      <w:pPr>
-        <w:rPr>
-          <w:rFonts w:ascii="Arial" w:hAnsi="Arial" w:cs="Arial"/>
-          <w:b/>
-          <w:bCs/>
+      <w:r>
+        <w:rPr>
+          <w:rFonts w:ascii="Arial" w:hAnsi="Arial" w:cs="Arial"/>
+          <w:b/>
+          <w:bCs/>
+        </w:rPr>
+        <w:t xml:space="preserve"> </w:t>
+      </w:r>
+      <w:hyperlink r:id="rId9" w:history="1">
+        <w:r>
+          <w:rPr>
+            <w:rStyle w:val="Hipervnculo"/>
+            <w:rFonts w:ascii="Arial" w:hAnsi="Arial" w:cs="Arial"/>
+          </w:rPr>
+          <w:t>https://youtu.be/PqzCfTjvuAg</w:t>
+        </w:r>
+      </w:hyperlink>
+    </w:p>
+    <w:p>
+      <w:pPr>
+        <w:rPr>
+          <w:rFonts w:ascii="Arial" w:hAnsi="Arial" w:cs="Arial"/>
+          <w:b/>
+          <w:bCs/>
+        </w:rPr>
+      </w:pPr>
+    </w:p>
+    <w:p>
+      <w:pPr>
+        <w:rPr>
+          <w:rFonts w:ascii="Arial" w:hAnsi="Arial" w:cs="Arial"/>
+          <w:lang w:val="en-US"/>
+        </w:rPr>
+      </w:pPr>
+      <w:r>
+        <w:rPr>
+          <w:rFonts w:ascii="Arial" w:hAnsi="Arial" w:cs="Arial"/>
+          <w:b/>
+          <w:bCs/>
+          <w:lang w:val="en-US"/>
+        </w:rPr>
+        <w:t xml:space="preserve">Dashboard Adafruit IO: </w:t>
+      </w:r>
+      <w:hyperlink r:id="rId10" w:history="1">
+        <w:r>
+          <w:rPr>
+            <w:rStyle w:val="Hipervnculo"/>
+            <w:rFonts w:ascii="Arial" w:hAnsi="Arial" w:cs="Arial"/>
+            <w:lang w:val="en-US"/>
+          </w:rPr>
+          <w:t>https://io.adafruit.com/alf19185/dashboards/proyecto-2-digital-2</w:t>
+        </w:r>
+      </w:hyperlink>
+    </w:p>
+    <w:p>
+      <w:pPr>
+        <w:rPr>
+          <w:rFonts w:ascii="Arial" w:hAnsi="Arial" w:cs="Arial"/>
+          <w:b/>
+          <w:bCs/>
+          <w:lang w:val="en-US"/>
         </w:rPr>
       </w:pPr>
     </w:p>
@@ -186,7 +203,7 @@
                     <pic:cNvPicPr/>
                   </pic:nvPicPr>
                   <pic:blipFill rotWithShape="1">
-                    <a:blip r:embed="rId8"/>
+                    <a:blip r:embed="rId11"/>
                     <a:srcRect l="25797" t="18675" r="30867" b="5653"/>
                     <a:stretch/>
                   </pic:blipFill>
@@ -240,33 +257,6 @@
           <w:bCs/>
         </w:rPr>
       </w:pPr>
-    </w:p>
-    <w:p>
-      <w:pPr>
-        <w:rPr>
-          <w:rFonts w:ascii="Arial" w:hAnsi="Arial" w:cs="Arial"/>
-          <w:b/>
-          <w:bCs/>
-        </w:rPr>
-      </w:pPr>
-    </w:p>
-    <w:p>
-      <w:pPr>
-        <w:rPr>
-          <w:rFonts w:ascii="Arial" w:hAnsi="Arial" w:cs="Arial"/>
-          <w:b/>
-          <w:bCs/>
-        </w:rPr>
-      </w:pPr>
-    </w:p>
-    <w:p>
-      <w:pPr>
-        <w:rPr>
-          <w:rFonts w:ascii="Arial" w:hAnsi="Arial" w:cs="Arial"/>
-          <w:b/>
-          <w:bCs/>
-        </w:rPr>
-      </w:pPr>
       <w:r>
         <w:rPr>
           <w:rFonts w:ascii="Arial" w:hAnsi="Arial" w:cs="Arial"/>
@@ -328,7 +318,7 @@
                     <pic:cNvPicPr/>
                   </pic:nvPicPr>
                   <pic:blipFill rotWithShape="1">
-                    <a:blip r:embed="rId9"/>
+                    <a:blip r:embed="rId12"/>
                     <a:srcRect l="26703" t="18106" r="28830" b="6256"/>
                     <a:stretch/>
                   </pic:blipFill>
@@ -508,7 +498,7 @@
                     <pic:cNvPicPr/>
                   </pic:nvPicPr>
                   <pic:blipFill rotWithShape="1">
-                    <a:blip r:embed="rId10"/>
+                    <a:blip r:embed="rId13"/>
                     <a:srcRect l="26137" t="18105" r="30754" b="5653"/>
                     <a:stretch/>
                   </pic:blipFill>
@@ -537,7 +527,7 @@
       </w:r>
     </w:p>
     <w:sectPr>
-      <w:headerReference w:type="default" r:id="rId11"/>
+      <w:headerReference w:type="default" r:id="rId14"/>
       <w:pgSz w:w="12240" w:h="15840"/>
       <w:pgMar w:top="1417" w:right="1701" w:bottom="1417" w:left="1701" w:header="708" w:footer="708" w:gutter="0"/>
       <w:cols w:space="708"/>
@@ -1556,4 +1546,16 @@
     </a:ext>
   </a:extLst>
 </a:theme>
+</file>
+
+<file path=customXml/item1.xml><?xml version="1.0" encoding="utf-8"?>
+<b:Sources xmlns:b="http://schemas.openxmlformats.org/officeDocument/2006/bibliography" xmlns="http://schemas.openxmlformats.org/officeDocument/2006/bibliography" SelectedStyle="\APASixthEditionOfficeOnline.xsl" StyleName="APA" Version="6"/>
+</file>
+
+<file path=customXml/itemProps1.xml><?xml version="1.0" encoding="utf-8"?>
+<ds:datastoreItem xmlns:ds="http://schemas.openxmlformats.org/officeDocument/2006/customXml" ds:itemID="{1E6C88A3-CB77-4376-87D1-492A68E68B68}">
+  <ds:schemaRefs>
+    <ds:schemaRef ds:uri="http://schemas.openxmlformats.org/officeDocument/2006/bibliography"/>
+  </ds:schemaRefs>
+</ds:datastoreItem>
 </file>
</xml_diff>